<commit_message>
Add ABAP reports and function modules for practice
Added new ABAP report files ZPRATIK02 and ZPRATIK03 with various parameter and selection screen examples. Introduced Z_FUNCTION directory with ZFUNCTION and ZFUNCTIONMODULE for function call demonstration, and ZMARA for material number checking logic. Renamed ZPRATIK1 to ZPRATIK01 for consistency. Updated Kodlar.docx with new content.
</commit_message>
<xml_diff>
--- a/Kodlar.docx
+++ b/Kodlar.docx
@@ -17,6 +17,17 @@
         <w:t>SE11</w:t>
       </w:r>
     </w:p>
+    <w:p>
+      <w:r>
+        <w:t>SE80</w:t>
+      </w:r>
+    </w:p>
+    <w:p>
+      <w:r>
+        <w:t>SE37</w:t>
+      </w:r>
+    </w:p>
+    <w:p/>
     <w:p/>
     <w:sectPr>
       <w:pgSz w:w="11906" w:h="16838"/>

</xml_diff>

<commit_message>
Add ABAP class and function examples
Added Z_CLASS and Z_CLASS_V2 files with sample ABAP class and method implementations, and ZFUNCTION2 with a numeric type check function. Updated Kodlar.docx with related content.
</commit_message>
<xml_diff>
--- a/Kodlar.docx
+++ b/Kodlar.docx
@@ -27,6 +27,13 @@
         <w:t>SE37</w:t>
       </w:r>
     </w:p>
+    <w:p/>
+    <w:p>
+      <w:r>
+        <w:t>SE24</w:t>
+      </w:r>
+    </w:p>
+    <w:p/>
     <w:p/>
     <w:p/>
     <w:sectPr>

</xml_diff>

<commit_message>
Organize files into new directory structure
Renamed and moved multiple files to new directories for better organization, including FUNCTION, PRATİKLER, SQL, and TEMEL folders. Added Z_CLASS/Z_LOCAL_ALT with sample ABAP class implementations for math operations.
</commit_message>
<xml_diff>
--- a/Kodlar.docx
+++ b/Kodlar.docx
@@ -27,10 +27,19 @@
         <w:t>SE37</w:t>
       </w:r>
     </w:p>
-    <w:p/>
     <w:p>
       <w:r>
         <w:t>SE24</w:t>
+      </w:r>
+    </w:p>
+    <w:p>
+      <w:r>
+        <w:t>SE10</w:t>
+      </w:r>
+    </w:p>
+    <w:p>
+      <w:r>
+        <w:t>SE91</w:t>
       </w:r>
     </w:p>
     <w:p/>

</xml_diff>

<commit_message>
Update Kodlar.docx with latest changes
Kodlar.docx has been modified to include new or updated content. Please review the document for specific changes.
</commit_message>
<xml_diff>
--- a/Kodlar.docx
+++ b/Kodlar.docx
@@ -42,7 +42,11 @@
         <w:t>SE91</w:t>
       </w:r>
     </w:p>
-    <w:p/>
+    <w:p>
+      <w:r>
+        <w:t>SE80</w:t>
+      </w:r>
+    </w:p>
     <w:p/>
     <w:p/>
     <w:sectPr>

</xml_diff>